<commit_message>
i have no idea what i
</commit_message>
<xml_diff>
--- a/documentsProject/אבלון.docx
+++ b/documentsProject/אבלון.docx
@@ -394,7 +394,7 @@
     </w:p>
     <w:p>
       <w:pPr>
-        <w:pStyle w:val="ListParagraph"/>
+        <w:pStyle w:val="a5"/>
         <w:numPr>
           <w:ilvl w:val="0"/>
           <w:numId w:val="7"/>
@@ -484,7 +484,7 @@
     </w:p>
     <w:p>
       <w:pPr>
-        <w:pStyle w:val="ListParagraph"/>
+        <w:pStyle w:val="a5"/>
         <w:numPr>
           <w:ilvl w:val="0"/>
           <w:numId w:val="11"/>
@@ -523,7 +523,7 @@
     </w:p>
     <w:p>
       <w:pPr>
-        <w:pStyle w:val="ListParagraph"/>
+        <w:pStyle w:val="a5"/>
         <w:numPr>
           <w:ilvl w:val="0"/>
           <w:numId w:val="11"/>
@@ -548,7 +548,7 @@
     </w:p>
     <w:p>
       <w:pPr>
-        <w:pStyle w:val="ListParagraph"/>
+        <w:pStyle w:val="a5"/>
         <w:numPr>
           <w:ilvl w:val="0"/>
           <w:numId w:val="11"/>
@@ -578,7 +578,7 @@
     </w:p>
     <w:p>
       <w:pPr>
-        <w:pStyle w:val="ListParagraph"/>
+        <w:pStyle w:val="a5"/>
         <w:numPr>
           <w:ilvl w:val="0"/>
           <w:numId w:val="11"/>
@@ -616,7 +616,7 @@
     </w:p>
     <w:p>
       <w:pPr>
-        <w:pStyle w:val="ListParagraph"/>
+        <w:pStyle w:val="a5"/>
         <w:numPr>
           <w:ilvl w:val="0"/>
           <w:numId w:val="7"/>
@@ -682,7 +682,7 @@
     </w:p>
     <w:p>
       <w:pPr>
-        <w:pStyle w:val="ListParagraph"/>
+        <w:pStyle w:val="a5"/>
         <w:numPr>
           <w:ilvl w:val="1"/>
           <w:numId w:val="7"/>
@@ -711,7 +711,7 @@
     </w:p>
     <w:p>
       <w:pPr>
-        <w:pStyle w:val="ListParagraph"/>
+        <w:pStyle w:val="a5"/>
         <w:numPr>
           <w:ilvl w:val="1"/>
           <w:numId w:val="7"/>
@@ -782,7 +782,7 @@
     </w:p>
     <w:p>
       <w:pPr>
-        <w:pStyle w:val="ListParagraph"/>
+        <w:pStyle w:val="a5"/>
         <w:numPr>
           <w:ilvl w:val="0"/>
           <w:numId w:val="7"/>
@@ -841,7 +841,7 @@
     </w:p>
     <w:p>
       <w:pPr>
-        <w:pStyle w:val="ListParagraph"/>
+        <w:pStyle w:val="a5"/>
         <w:numPr>
           <w:ilvl w:val="1"/>
           <w:numId w:val="7"/>
@@ -870,7 +870,7 @@
     </w:p>
     <w:p>
       <w:pPr>
-        <w:pStyle w:val="ListParagraph"/>
+        <w:pStyle w:val="a5"/>
         <w:numPr>
           <w:ilvl w:val="1"/>
           <w:numId w:val="7"/>
@@ -899,7 +899,7 @@
     </w:p>
     <w:p>
       <w:pPr>
-        <w:pStyle w:val="ListParagraph"/>
+        <w:pStyle w:val="a5"/>
         <w:numPr>
           <w:ilvl w:val="0"/>
           <w:numId w:val="7"/>
@@ -958,7 +958,7 @@
     </w:p>
     <w:p>
       <w:pPr>
-        <w:pStyle w:val="ListParagraph"/>
+        <w:pStyle w:val="a5"/>
         <w:numPr>
           <w:ilvl w:val="1"/>
           <w:numId w:val="7"/>
@@ -987,7 +987,7 @@
     </w:p>
     <w:p>
       <w:pPr>
-        <w:pStyle w:val="ListParagraph"/>
+        <w:pStyle w:val="a5"/>
         <w:numPr>
           <w:ilvl w:val="1"/>
           <w:numId w:val="7"/>
@@ -1016,7 +1016,7 @@
     </w:p>
     <w:p>
       <w:pPr>
-        <w:pStyle w:val="ListParagraph"/>
+        <w:pStyle w:val="a5"/>
         <w:numPr>
           <w:ilvl w:val="0"/>
           <w:numId w:val="7"/>
@@ -1100,7 +1100,7 @@
     </w:p>
     <w:p>
       <w:pPr>
-        <w:pStyle w:val="ListParagraph"/>
+        <w:pStyle w:val="a5"/>
         <w:numPr>
           <w:ilvl w:val="1"/>
           <w:numId w:val="7"/>
@@ -1131,7 +1131,7 @@
     </w:p>
     <w:p>
       <w:pPr>
-        <w:pStyle w:val="ListParagraph"/>
+        <w:pStyle w:val="a5"/>
         <w:numPr>
           <w:ilvl w:val="1"/>
           <w:numId w:val="7"/>
@@ -1162,7 +1162,7 @@
     </w:p>
     <w:p>
       <w:pPr>
-        <w:pStyle w:val="ListParagraph"/>
+        <w:pStyle w:val="a5"/>
         <w:numPr>
           <w:ilvl w:val="0"/>
           <w:numId w:val="7"/>
@@ -1208,7 +1208,7 @@
     </w:p>
     <w:p>
       <w:pPr>
-        <w:pStyle w:val="ListParagraph"/>
+        <w:pStyle w:val="a5"/>
         <w:numPr>
           <w:ilvl w:val="1"/>
           <w:numId w:val="7"/>
@@ -1239,7 +1239,7 @@
     </w:p>
     <w:p>
       <w:pPr>
-        <w:pStyle w:val="ListParagraph"/>
+        <w:pStyle w:val="a5"/>
         <w:numPr>
           <w:ilvl w:val="0"/>
           <w:numId w:val="7"/>
@@ -1284,17 +1284,6 @@
       </w:r>
       <w:r>
         <w:rPr>
-          <w:b/>
-          <w:bCs/>
-          <w:i/>
-          <w:iCs/>
-          <w:sz w:val="32"/>
-          <w:szCs w:val="32"/>
-        </w:rPr>
-        <w:t xml:space="preserve"> INPUT USER</w:t>
-      </w:r>
-      <w:r>
-        <w:rPr>
           <w:rFonts w:hint="cs"/>
           <w:b/>
           <w:bCs/>
@@ -1314,9 +1303,8 @@
           <w:iCs/>
           <w:sz w:val="32"/>
           <w:szCs w:val="32"/>
-          <w:rtl/>
-        </w:rPr>
-        <w:t>–</w:t>
+        </w:rPr>
+        <w:t xml:space="preserve"> INPUT USER</w:t>
       </w:r>
       <w:r>
         <w:rPr>
@@ -1331,10 +1319,35 @@
         </w:rPr>
         <w:t xml:space="preserve"> </w:t>
       </w:r>
+      <w:r>
+        <w:rPr>
+          <w:b/>
+          <w:bCs/>
+          <w:i/>
+          <w:iCs/>
+          <w:sz w:val="32"/>
+          <w:szCs w:val="32"/>
+          <w:rtl/>
+        </w:rPr>
+        <w:t>–</w:t>
+      </w:r>
+      <w:r>
+        <w:rPr>
+          <w:rFonts w:hint="cs"/>
+          <w:b/>
+          <w:bCs/>
+          <w:i/>
+          <w:iCs/>
+          <w:sz w:val="32"/>
+          <w:szCs w:val="32"/>
+          <w:rtl/>
+        </w:rPr>
+        <w:t xml:space="preserve"> </w:t>
+      </w:r>
     </w:p>
     <w:p>
       <w:pPr>
-        <w:pStyle w:val="ListParagraph"/>
+        <w:pStyle w:val="a5"/>
         <w:numPr>
           <w:ilvl w:val="1"/>
           <w:numId w:val="7"/>
@@ -1365,7 +1378,7 @@
     </w:p>
     <w:p>
       <w:pPr>
-        <w:pStyle w:val="ListParagraph"/>
+        <w:pStyle w:val="a5"/>
         <w:numPr>
           <w:ilvl w:val="1"/>
           <w:numId w:val="7"/>
@@ -1396,7 +1409,7 @@
     </w:p>
     <w:p>
       <w:pPr>
-        <w:pStyle w:val="ListParagraph"/>
+        <w:pStyle w:val="a5"/>
         <w:numPr>
           <w:ilvl w:val="0"/>
           <w:numId w:val="7"/>
@@ -1462,7 +1475,7 @@
     </w:p>
     <w:p>
       <w:pPr>
-        <w:pStyle w:val="ListParagraph"/>
+        <w:pStyle w:val="a5"/>
         <w:numPr>
           <w:ilvl w:val="1"/>
           <w:numId w:val="7"/>
@@ -2519,12 +2532,73 @@
           <w:rtl/>
         </w:rPr>
       </w:pPr>
-      <w:r>
-        <w:rPr>
-          <w:sz w:val="32"/>
-          <w:szCs w:val="32"/>
-          <w:rtl/>
-        </w:rPr>
+    </w:p>
+    <w:p>
+      <w:pPr>
+        <w:tabs>
+          <w:tab w:val="left" w:pos="2606"/>
+        </w:tabs>
+        <w:rPr>
+          <w:sz w:val="32"/>
+          <w:szCs w:val="32"/>
+          <w:rtl/>
+        </w:rPr>
+      </w:pPr>
+    </w:p>
+    <w:p>
+      <w:pPr>
+        <w:tabs>
+          <w:tab w:val="left" w:pos="2606"/>
+        </w:tabs>
+        <w:rPr>
+          <w:sz w:val="32"/>
+          <w:szCs w:val="32"/>
+          <w:rtl/>
+        </w:rPr>
+      </w:pPr>
+    </w:p>
+    <w:p>
+      <w:pPr>
+        <w:tabs>
+          <w:tab w:val="left" w:pos="2606"/>
+        </w:tabs>
+        <w:rPr>
+          <w:sz w:val="32"/>
+          <w:szCs w:val="32"/>
+          <w:rtl/>
+        </w:rPr>
+      </w:pPr>
+    </w:p>
+    <w:p>
+      <w:pPr>
+        <w:tabs>
+          <w:tab w:val="left" w:pos="2606"/>
+        </w:tabs>
+        <w:rPr>
+          <w:sz w:val="32"/>
+          <w:szCs w:val="32"/>
+          <w:rtl/>
+        </w:rPr>
+      </w:pPr>
+    </w:p>
+    <w:p>
+      <w:pPr>
+        <w:tabs>
+          <w:tab w:val="left" w:pos="2606"/>
+        </w:tabs>
+        <w:rPr>
+          <w:sz w:val="32"/>
+          <w:szCs w:val="32"/>
+          <w:rtl/>
+        </w:rPr>
+      </w:pPr>
+      <w:r>
+        <w:rPr>
+          <w:sz w:val="32"/>
+          <w:szCs w:val="32"/>
+          <w:rtl/>
+        </w:rPr>
+        <w:lastRenderedPageBreak/>
         <w:br/>
       </w:r>
       <w:r>
@@ -2552,7 +2626,6 @@
           <w:szCs w:val="32"/>
           <w:rtl/>
         </w:rPr>
-        <w:lastRenderedPageBreak/>
         <w:drawing>
           <wp:inline distT="0" distB="0" distL="0" distR="0" wp14:anchorId="30920326" wp14:editId="2A6B7FEF">
             <wp:extent cx="6345382" cy="3891570"/>
@@ -2604,6 +2677,18 @@
           <w:tab w:val="left" w:pos="2606"/>
         </w:tabs>
         <w:rPr>
+          <w:sz w:val="32"/>
+          <w:szCs w:val="32"/>
+          <w:rtl/>
+        </w:rPr>
+      </w:pPr>
+    </w:p>
+    <w:p>
+      <w:pPr>
+        <w:tabs>
+          <w:tab w:val="left" w:pos="2606"/>
+        </w:tabs>
+        <w:rPr>
           <w:sz w:val="36"/>
           <w:szCs w:val="36"/>
         </w:rPr>
@@ -2614,6 +2699,7 @@
           <w:szCs w:val="32"/>
           <w:rtl/>
         </w:rPr>
+        <w:lastRenderedPageBreak/>
         <w:br/>
       </w:r>
       <w:r>
@@ -2683,7 +2769,6 @@
           <w:szCs w:val="36"/>
           <w:rtl/>
         </w:rPr>
-        <w:lastRenderedPageBreak/>
         <w:br/>
       </w:r>
       <w:r>
@@ -2754,6 +2839,7 @@
           <w:sz w:val="36"/>
           <w:szCs w:val="36"/>
           <w:u w:val="single"/>
+          <w:rtl/>
         </w:rPr>
       </w:pPr>
       <w:proofErr w:type="gramStart"/>
@@ -2788,6 +2874,23 @@
         <w:tabs>
           <w:tab w:val="left" w:pos="2606"/>
         </w:tabs>
+        <w:jc w:val="center"/>
+        <w:rPr>
+          <w:b/>
+          <w:bCs/>
+          <w:i/>
+          <w:iCs/>
+          <w:sz w:val="36"/>
+          <w:szCs w:val="36"/>
+          <w:u w:val="single"/>
+        </w:rPr>
+      </w:pPr>
+    </w:p>
+    <w:p>
+      <w:pPr>
+        <w:tabs>
+          <w:tab w:val="left" w:pos="2606"/>
+        </w:tabs>
         <w:rPr>
           <w:sz w:val="36"/>
           <w:szCs w:val="36"/>
@@ -2802,7 +2905,6 @@
           <w:rtl/>
           <w:lang w:val="he-IL"/>
         </w:rPr>
-        <w:lastRenderedPageBreak/>
         <w:drawing>
           <wp:inline distT="0" distB="0" distL="0" distR="0" wp14:anchorId="160DABFA" wp14:editId="27EAD864">
             <wp:extent cx="5562600" cy="8201025"/>
@@ -3164,7 +3266,7 @@
     </w:p>
     <w:p>
       <w:pPr>
-        <w:pStyle w:val="ListParagraph"/>
+        <w:pStyle w:val="a5"/>
         <w:numPr>
           <w:ilvl w:val="0"/>
           <w:numId w:val="6"/>
@@ -3237,7 +3339,7 @@
     </w:p>
     <w:tbl>
       <w:tblPr>
-        <w:tblStyle w:val="TableGrid"/>
+        <w:tblStyle w:val="a3"/>
         <w:bidiVisual/>
         <w:tblW w:w="9644" w:type="dxa"/>
         <w:tblLook w:val="04A0" w:firstRow="1" w:lastRow="0" w:firstColumn="1" w:lastColumn="0" w:noHBand="0" w:noVBand="1"/>
@@ -3902,7 +4004,7 @@
     </w:p>
     <w:p>
       <w:pPr>
-        <w:pStyle w:val="ListParagraph"/>
+        <w:pStyle w:val="a5"/>
         <w:numPr>
           <w:ilvl w:val="0"/>
           <w:numId w:val="1"/>
@@ -3970,7 +4072,7 @@
     </w:p>
     <w:tbl>
       <w:tblPr>
-        <w:tblStyle w:val="TableGrid"/>
+        <w:tblStyle w:val="a3"/>
         <w:bidiVisual/>
         <w:tblW w:w="9404" w:type="dxa"/>
         <w:tblLook w:val="04A0" w:firstRow="1" w:lastRow="0" w:firstColumn="1" w:lastColumn="0" w:noHBand="0" w:noVBand="1"/>
@@ -4668,7 +4770,7 @@
     </w:p>
     <w:p>
       <w:pPr>
-        <w:pStyle w:val="ListParagraph"/>
+        <w:pStyle w:val="a5"/>
         <w:numPr>
           <w:ilvl w:val="0"/>
           <w:numId w:val="1"/>
@@ -4751,7 +4853,7 @@
     </w:p>
     <w:tbl>
       <w:tblPr>
-        <w:tblStyle w:val="TableGrid"/>
+        <w:tblStyle w:val="a3"/>
         <w:bidiVisual/>
         <w:tblW w:w="8940" w:type="dxa"/>
         <w:tblLook w:val="04A0" w:firstRow="1" w:lastRow="0" w:firstColumn="1" w:lastColumn="0" w:noHBand="0" w:noVBand="1"/>
@@ -5308,7 +5410,7 @@
     </w:p>
     <w:p>
       <w:pPr>
-        <w:pStyle w:val="ListParagraph"/>
+        <w:pStyle w:val="a5"/>
         <w:numPr>
           <w:ilvl w:val="0"/>
           <w:numId w:val="1"/>
@@ -5390,7 +5492,7 @@
     </w:p>
     <w:tbl>
       <w:tblPr>
-        <w:tblStyle w:val="TableGrid"/>
+        <w:tblStyle w:val="a3"/>
         <w:bidiVisual/>
         <w:tblW w:w="8476" w:type="dxa"/>
         <w:tblInd w:w="720" w:type="dxa"/>
@@ -6400,7 +6502,7 @@
     </w:p>
     <w:tbl>
       <w:tblPr>
-        <w:tblStyle w:val="TableGrid"/>
+        <w:tblStyle w:val="a3"/>
         <w:bidiVisual/>
         <w:tblW w:w="9060" w:type="dxa"/>
         <w:tblLook w:val="04A0" w:firstRow="1" w:lastRow="0" w:firstColumn="1" w:lastColumn="0" w:noHBand="0" w:noVBand="1"/>
@@ -9091,7 +9193,7 @@
     <w:lsdException w:name="Unresolved Mention" w:semiHidden="1" w:unhideWhenUsed="1"/>
     <w:lsdException w:name="Smart Link" w:semiHidden="1" w:unhideWhenUsed="1"/>
   </w:latentStyles>
-  <w:style w:type="paragraph" w:default="1" w:styleId="Normal">
+  <w:style w:type="paragraph" w:default="1" w:styleId="a">
     <w:name w:val="Normal"/>
     <w:qFormat/>
     <w:rsid w:val="00C447B8"/>
@@ -9099,10 +9201,10 @@
       <w:bidi/>
     </w:pPr>
   </w:style>
-  <w:style w:type="paragraph" w:styleId="Heading3">
+  <w:style w:type="paragraph" w:styleId="3">
     <w:name w:val="heading 3"/>
-    <w:basedOn w:val="Normal"/>
-    <w:link w:val="Heading3Char"/>
+    <w:basedOn w:val="a"/>
+    <w:link w:val="30"/>
     <w:uiPriority w:val="9"/>
     <w:qFormat/>
     <w:rsid w:val="00EB19EB"/>
@@ -9121,13 +9223,13 @@
       <w14:ligatures w14:val="none"/>
     </w:rPr>
   </w:style>
-  <w:style w:type="character" w:default="1" w:styleId="DefaultParagraphFont">
+  <w:style w:type="character" w:default="1" w:styleId="a0">
     <w:name w:val="Default Paragraph Font"/>
     <w:uiPriority w:val="1"/>
     <w:semiHidden/>
     <w:unhideWhenUsed/>
   </w:style>
-  <w:style w:type="table" w:default="1" w:styleId="TableNormal">
+  <w:style w:type="table" w:default="1" w:styleId="a1">
     <w:name w:val="Normal Table"/>
     <w:uiPriority w:val="99"/>
     <w:semiHidden/>
@@ -9142,15 +9244,15 @@
       </w:tblCellMar>
     </w:tblPr>
   </w:style>
-  <w:style w:type="numbering" w:default="1" w:styleId="NoList">
+  <w:style w:type="numbering" w:default="1" w:styleId="a2">
     <w:name w:val="No List"/>
     <w:uiPriority w:val="99"/>
     <w:semiHidden/>
     <w:unhideWhenUsed/>
   </w:style>
-  <w:style w:type="table" w:styleId="TableGrid">
+  <w:style w:type="table" w:styleId="a3">
     <w:name w:val="Table Grid"/>
-    <w:basedOn w:val="TableNormal"/>
+    <w:basedOn w:val="a1"/>
     <w:uiPriority w:val="39"/>
     <w:rsid w:val="00EB19EB"/>
     <w:pPr>
@@ -9167,10 +9269,10 @@
       </w:tblBorders>
     </w:tblPr>
   </w:style>
-  <w:style w:type="character" w:customStyle="1" w:styleId="Heading3Char">
-    <w:name w:val="Heading 3 Char"/>
-    <w:basedOn w:val="DefaultParagraphFont"/>
-    <w:link w:val="Heading3"/>
+  <w:style w:type="character" w:customStyle="1" w:styleId="30">
+    <w:name w:val="כותרת 3 תו"/>
+    <w:basedOn w:val="a0"/>
+    <w:link w:val="3"/>
     <w:uiPriority w:val="9"/>
     <w:rsid w:val="00EB19EB"/>
     <w:rPr>
@@ -9183,9 +9285,9 @@
       <w14:ligatures w14:val="none"/>
     </w:rPr>
   </w:style>
-  <w:style w:type="character" w:styleId="Strong">
+  <w:style w:type="character" w:styleId="a4">
     <w:name w:val="Strong"/>
-    <w:basedOn w:val="DefaultParagraphFont"/>
+    <w:basedOn w:val="a0"/>
     <w:uiPriority w:val="22"/>
     <w:qFormat/>
     <w:rsid w:val="00EB19EB"/>
@@ -9196,7 +9298,7 @@
   </w:style>
   <w:style w:type="paragraph" w:styleId="NormalWeb">
     <w:name w:val="Normal (Web)"/>
-    <w:basedOn w:val="Normal"/>
+    <w:basedOn w:val="a"/>
     <w:uiPriority w:val="99"/>
     <w:unhideWhenUsed/>
     <w:rsid w:val="00EB19EB"/>
@@ -9212,9 +9314,9 @@
       <w14:ligatures w14:val="none"/>
     </w:rPr>
   </w:style>
-  <w:style w:type="paragraph" w:styleId="ListParagraph">
+  <w:style w:type="paragraph" w:styleId="a5">
     <w:name w:val="List Paragraph"/>
-    <w:basedOn w:val="Normal"/>
+    <w:basedOn w:val="a"/>
     <w:uiPriority w:val="34"/>
     <w:qFormat/>
     <w:rsid w:val="00C447B8"/>

</xml_diff>

<commit_message>
Fix formatting in comments and add diagrams
</commit_message>
<xml_diff>
--- a/documentsProject/אבלון.docx
+++ b/documentsProject/אבלון.docx
@@ -394,7 +394,7 @@
     </w:p>
     <w:p>
       <w:pPr>
-        <w:pStyle w:val="ListParagraph"/>
+        <w:pStyle w:val="a5"/>
         <w:numPr>
           <w:ilvl w:val="0"/>
           <w:numId w:val="7"/>
@@ -484,7 +484,7 @@
     </w:p>
     <w:p>
       <w:pPr>
-        <w:pStyle w:val="ListParagraph"/>
+        <w:pStyle w:val="a5"/>
         <w:numPr>
           <w:ilvl w:val="0"/>
           <w:numId w:val="11"/>
@@ -523,7 +523,7 @@
     </w:p>
     <w:p>
       <w:pPr>
-        <w:pStyle w:val="ListParagraph"/>
+        <w:pStyle w:val="a5"/>
         <w:numPr>
           <w:ilvl w:val="0"/>
           <w:numId w:val="11"/>
@@ -548,7 +548,7 @@
     </w:p>
     <w:p>
       <w:pPr>
-        <w:pStyle w:val="ListParagraph"/>
+        <w:pStyle w:val="a5"/>
         <w:numPr>
           <w:ilvl w:val="0"/>
           <w:numId w:val="11"/>
@@ -578,7 +578,7 @@
     </w:p>
     <w:p>
       <w:pPr>
-        <w:pStyle w:val="ListParagraph"/>
+        <w:pStyle w:val="a5"/>
         <w:numPr>
           <w:ilvl w:val="0"/>
           <w:numId w:val="11"/>
@@ -616,7 +616,7 @@
     </w:p>
     <w:p>
       <w:pPr>
-        <w:pStyle w:val="ListParagraph"/>
+        <w:pStyle w:val="a5"/>
         <w:numPr>
           <w:ilvl w:val="0"/>
           <w:numId w:val="7"/>
@@ -682,7 +682,7 @@
     </w:p>
     <w:p>
       <w:pPr>
-        <w:pStyle w:val="ListParagraph"/>
+        <w:pStyle w:val="a5"/>
         <w:numPr>
           <w:ilvl w:val="1"/>
           <w:numId w:val="7"/>
@@ -711,7 +711,7 @@
     </w:p>
     <w:p>
       <w:pPr>
-        <w:pStyle w:val="ListParagraph"/>
+        <w:pStyle w:val="a5"/>
         <w:numPr>
           <w:ilvl w:val="1"/>
           <w:numId w:val="7"/>
@@ -782,7 +782,7 @@
     </w:p>
     <w:p>
       <w:pPr>
-        <w:pStyle w:val="ListParagraph"/>
+        <w:pStyle w:val="a5"/>
         <w:numPr>
           <w:ilvl w:val="0"/>
           <w:numId w:val="7"/>
@@ -841,7 +841,7 @@
     </w:p>
     <w:p>
       <w:pPr>
-        <w:pStyle w:val="ListParagraph"/>
+        <w:pStyle w:val="a5"/>
         <w:numPr>
           <w:ilvl w:val="1"/>
           <w:numId w:val="7"/>
@@ -870,7 +870,7 @@
     </w:p>
     <w:p>
       <w:pPr>
-        <w:pStyle w:val="ListParagraph"/>
+        <w:pStyle w:val="a5"/>
         <w:numPr>
           <w:ilvl w:val="1"/>
           <w:numId w:val="7"/>
@@ -899,7 +899,7 @@
     </w:p>
     <w:p>
       <w:pPr>
-        <w:pStyle w:val="ListParagraph"/>
+        <w:pStyle w:val="a5"/>
         <w:numPr>
           <w:ilvl w:val="0"/>
           <w:numId w:val="7"/>
@@ -958,7 +958,7 @@
     </w:p>
     <w:p>
       <w:pPr>
-        <w:pStyle w:val="ListParagraph"/>
+        <w:pStyle w:val="a5"/>
         <w:numPr>
           <w:ilvl w:val="1"/>
           <w:numId w:val="7"/>
@@ -987,7 +987,7 @@
     </w:p>
     <w:p>
       <w:pPr>
-        <w:pStyle w:val="ListParagraph"/>
+        <w:pStyle w:val="a5"/>
         <w:numPr>
           <w:ilvl w:val="1"/>
           <w:numId w:val="7"/>
@@ -1016,7 +1016,7 @@
     </w:p>
     <w:p>
       <w:pPr>
-        <w:pStyle w:val="ListParagraph"/>
+        <w:pStyle w:val="a5"/>
         <w:numPr>
           <w:ilvl w:val="0"/>
           <w:numId w:val="7"/>
@@ -1100,7 +1100,7 @@
     </w:p>
     <w:p>
       <w:pPr>
-        <w:pStyle w:val="ListParagraph"/>
+        <w:pStyle w:val="a5"/>
         <w:numPr>
           <w:ilvl w:val="1"/>
           <w:numId w:val="7"/>
@@ -1131,7 +1131,7 @@
     </w:p>
     <w:p>
       <w:pPr>
-        <w:pStyle w:val="ListParagraph"/>
+        <w:pStyle w:val="a5"/>
         <w:numPr>
           <w:ilvl w:val="1"/>
           <w:numId w:val="7"/>
@@ -1162,7 +1162,7 @@
     </w:p>
     <w:p>
       <w:pPr>
-        <w:pStyle w:val="ListParagraph"/>
+        <w:pStyle w:val="a5"/>
         <w:numPr>
           <w:ilvl w:val="0"/>
           <w:numId w:val="7"/>
@@ -1208,7 +1208,7 @@
     </w:p>
     <w:p>
       <w:pPr>
-        <w:pStyle w:val="ListParagraph"/>
+        <w:pStyle w:val="a5"/>
         <w:numPr>
           <w:ilvl w:val="1"/>
           <w:numId w:val="7"/>
@@ -1239,7 +1239,7 @@
     </w:p>
     <w:p>
       <w:pPr>
-        <w:pStyle w:val="ListParagraph"/>
+        <w:pStyle w:val="a5"/>
         <w:numPr>
           <w:ilvl w:val="0"/>
           <w:numId w:val="7"/>
@@ -1284,17 +1284,6 @@
       </w:r>
       <w:r>
         <w:rPr>
-          <w:b/>
-          <w:bCs/>
-          <w:i/>
-          <w:iCs/>
-          <w:sz w:val="32"/>
-          <w:szCs w:val="32"/>
-        </w:rPr>
-        <w:t xml:space="preserve"> INPUT USER</w:t>
-      </w:r>
-      <w:r>
-        <w:rPr>
           <w:rFonts w:hint="cs"/>
           <w:b/>
           <w:bCs/>
@@ -1314,9 +1303,8 @@
           <w:iCs/>
           <w:sz w:val="32"/>
           <w:szCs w:val="32"/>
-          <w:rtl/>
-        </w:rPr>
-        <w:t>–</w:t>
+        </w:rPr>
+        <w:t xml:space="preserve"> INPUT USER</w:t>
       </w:r>
       <w:r>
         <w:rPr>
@@ -1331,10 +1319,35 @@
         </w:rPr>
         <w:t xml:space="preserve"> </w:t>
       </w:r>
+      <w:r>
+        <w:rPr>
+          <w:b/>
+          <w:bCs/>
+          <w:i/>
+          <w:iCs/>
+          <w:sz w:val="32"/>
+          <w:szCs w:val="32"/>
+          <w:rtl/>
+        </w:rPr>
+        <w:t>–</w:t>
+      </w:r>
+      <w:r>
+        <w:rPr>
+          <w:rFonts w:hint="cs"/>
+          <w:b/>
+          <w:bCs/>
+          <w:i/>
+          <w:iCs/>
+          <w:sz w:val="32"/>
+          <w:szCs w:val="32"/>
+          <w:rtl/>
+        </w:rPr>
+        <w:t xml:space="preserve"> </w:t>
+      </w:r>
     </w:p>
     <w:p>
       <w:pPr>
-        <w:pStyle w:val="ListParagraph"/>
+        <w:pStyle w:val="a5"/>
         <w:numPr>
           <w:ilvl w:val="1"/>
           <w:numId w:val="7"/>
@@ -1365,7 +1378,7 @@
     </w:p>
     <w:p>
       <w:pPr>
-        <w:pStyle w:val="ListParagraph"/>
+        <w:pStyle w:val="a5"/>
         <w:numPr>
           <w:ilvl w:val="1"/>
           <w:numId w:val="7"/>
@@ -1396,7 +1409,7 @@
     </w:p>
     <w:p>
       <w:pPr>
-        <w:pStyle w:val="ListParagraph"/>
+        <w:pStyle w:val="a5"/>
         <w:numPr>
           <w:ilvl w:val="0"/>
           <w:numId w:val="7"/>
@@ -1462,7 +1475,7 @@
     </w:p>
     <w:p>
       <w:pPr>
-        <w:pStyle w:val="ListParagraph"/>
+        <w:pStyle w:val="a5"/>
         <w:numPr>
           <w:ilvl w:val="1"/>
           <w:numId w:val="7"/>
@@ -2519,12 +2532,73 @@
           <w:rtl/>
         </w:rPr>
       </w:pPr>
-      <w:r>
-        <w:rPr>
-          <w:sz w:val="32"/>
-          <w:szCs w:val="32"/>
-          <w:rtl/>
-        </w:rPr>
+    </w:p>
+    <w:p>
+      <w:pPr>
+        <w:tabs>
+          <w:tab w:val="left" w:pos="2606"/>
+        </w:tabs>
+        <w:rPr>
+          <w:sz w:val="32"/>
+          <w:szCs w:val="32"/>
+          <w:rtl/>
+        </w:rPr>
+      </w:pPr>
+    </w:p>
+    <w:p>
+      <w:pPr>
+        <w:tabs>
+          <w:tab w:val="left" w:pos="2606"/>
+        </w:tabs>
+        <w:rPr>
+          <w:sz w:val="32"/>
+          <w:szCs w:val="32"/>
+          <w:rtl/>
+        </w:rPr>
+      </w:pPr>
+    </w:p>
+    <w:p>
+      <w:pPr>
+        <w:tabs>
+          <w:tab w:val="left" w:pos="2606"/>
+        </w:tabs>
+        <w:rPr>
+          <w:sz w:val="32"/>
+          <w:szCs w:val="32"/>
+          <w:rtl/>
+        </w:rPr>
+      </w:pPr>
+    </w:p>
+    <w:p>
+      <w:pPr>
+        <w:tabs>
+          <w:tab w:val="left" w:pos="2606"/>
+        </w:tabs>
+        <w:rPr>
+          <w:sz w:val="32"/>
+          <w:szCs w:val="32"/>
+          <w:rtl/>
+        </w:rPr>
+      </w:pPr>
+    </w:p>
+    <w:p>
+      <w:pPr>
+        <w:tabs>
+          <w:tab w:val="left" w:pos="2606"/>
+        </w:tabs>
+        <w:rPr>
+          <w:sz w:val="32"/>
+          <w:szCs w:val="32"/>
+          <w:rtl/>
+        </w:rPr>
+      </w:pPr>
+      <w:r>
+        <w:rPr>
+          <w:sz w:val="32"/>
+          <w:szCs w:val="32"/>
+          <w:rtl/>
+        </w:rPr>
+        <w:lastRenderedPageBreak/>
         <w:br/>
       </w:r>
       <w:r>
@@ -2552,7 +2626,6 @@
           <w:szCs w:val="32"/>
           <w:rtl/>
         </w:rPr>
-        <w:lastRenderedPageBreak/>
         <w:drawing>
           <wp:inline distT="0" distB="0" distL="0" distR="0" wp14:anchorId="30920326" wp14:editId="2A6B7FEF">
             <wp:extent cx="6345382" cy="3891570"/>
@@ -2604,6 +2677,18 @@
           <w:tab w:val="left" w:pos="2606"/>
         </w:tabs>
         <w:rPr>
+          <w:sz w:val="32"/>
+          <w:szCs w:val="32"/>
+          <w:rtl/>
+        </w:rPr>
+      </w:pPr>
+    </w:p>
+    <w:p>
+      <w:pPr>
+        <w:tabs>
+          <w:tab w:val="left" w:pos="2606"/>
+        </w:tabs>
+        <w:rPr>
           <w:sz w:val="36"/>
           <w:szCs w:val="36"/>
         </w:rPr>
@@ -2614,6 +2699,7 @@
           <w:szCs w:val="32"/>
           <w:rtl/>
         </w:rPr>
+        <w:lastRenderedPageBreak/>
         <w:br/>
       </w:r>
       <w:r>
@@ -2683,7 +2769,6 @@
           <w:szCs w:val="36"/>
           <w:rtl/>
         </w:rPr>
-        <w:lastRenderedPageBreak/>
         <w:br/>
       </w:r>
       <w:r>
@@ -2754,6 +2839,7 @@
           <w:sz w:val="36"/>
           <w:szCs w:val="36"/>
           <w:u w:val="single"/>
+          <w:rtl/>
         </w:rPr>
       </w:pPr>
       <w:proofErr w:type="gramStart"/>
@@ -2788,6 +2874,23 @@
         <w:tabs>
           <w:tab w:val="left" w:pos="2606"/>
         </w:tabs>
+        <w:jc w:val="center"/>
+        <w:rPr>
+          <w:b/>
+          <w:bCs/>
+          <w:i/>
+          <w:iCs/>
+          <w:sz w:val="36"/>
+          <w:szCs w:val="36"/>
+          <w:u w:val="single"/>
+        </w:rPr>
+      </w:pPr>
+    </w:p>
+    <w:p>
+      <w:pPr>
+        <w:tabs>
+          <w:tab w:val="left" w:pos="2606"/>
+        </w:tabs>
         <w:rPr>
           <w:sz w:val="36"/>
           <w:szCs w:val="36"/>
@@ -2802,7 +2905,6 @@
           <w:rtl/>
           <w:lang w:val="he-IL"/>
         </w:rPr>
-        <w:lastRenderedPageBreak/>
         <w:drawing>
           <wp:inline distT="0" distB="0" distL="0" distR="0" wp14:anchorId="160DABFA" wp14:editId="27EAD864">
             <wp:extent cx="5562600" cy="8201025"/>
@@ -3164,7 +3266,7 @@
     </w:p>
     <w:p>
       <w:pPr>
-        <w:pStyle w:val="ListParagraph"/>
+        <w:pStyle w:val="a5"/>
         <w:numPr>
           <w:ilvl w:val="0"/>
           <w:numId w:val="6"/>
@@ -3237,7 +3339,7 @@
     </w:p>
     <w:tbl>
       <w:tblPr>
-        <w:tblStyle w:val="TableGrid"/>
+        <w:tblStyle w:val="a3"/>
         <w:bidiVisual/>
         <w:tblW w:w="9644" w:type="dxa"/>
         <w:tblLook w:val="04A0" w:firstRow="1" w:lastRow="0" w:firstColumn="1" w:lastColumn="0" w:noHBand="0" w:noVBand="1"/>
@@ -3902,7 +4004,7 @@
     </w:p>
     <w:p>
       <w:pPr>
-        <w:pStyle w:val="ListParagraph"/>
+        <w:pStyle w:val="a5"/>
         <w:numPr>
           <w:ilvl w:val="0"/>
           <w:numId w:val="1"/>
@@ -3970,7 +4072,7 @@
     </w:p>
     <w:tbl>
       <w:tblPr>
-        <w:tblStyle w:val="TableGrid"/>
+        <w:tblStyle w:val="a3"/>
         <w:bidiVisual/>
         <w:tblW w:w="9404" w:type="dxa"/>
         <w:tblLook w:val="04A0" w:firstRow="1" w:lastRow="0" w:firstColumn="1" w:lastColumn="0" w:noHBand="0" w:noVBand="1"/>
@@ -4668,7 +4770,7 @@
     </w:p>
     <w:p>
       <w:pPr>
-        <w:pStyle w:val="ListParagraph"/>
+        <w:pStyle w:val="a5"/>
         <w:numPr>
           <w:ilvl w:val="0"/>
           <w:numId w:val="1"/>
@@ -4751,7 +4853,7 @@
     </w:p>
     <w:tbl>
       <w:tblPr>
-        <w:tblStyle w:val="TableGrid"/>
+        <w:tblStyle w:val="a3"/>
         <w:bidiVisual/>
         <w:tblW w:w="8940" w:type="dxa"/>
         <w:tblLook w:val="04A0" w:firstRow="1" w:lastRow="0" w:firstColumn="1" w:lastColumn="0" w:noHBand="0" w:noVBand="1"/>
@@ -5308,7 +5410,7 @@
     </w:p>
     <w:p>
       <w:pPr>
-        <w:pStyle w:val="ListParagraph"/>
+        <w:pStyle w:val="a5"/>
         <w:numPr>
           <w:ilvl w:val="0"/>
           <w:numId w:val="1"/>
@@ -5390,7 +5492,7 @@
     </w:p>
     <w:tbl>
       <w:tblPr>
-        <w:tblStyle w:val="TableGrid"/>
+        <w:tblStyle w:val="a3"/>
         <w:bidiVisual/>
         <w:tblW w:w="8476" w:type="dxa"/>
         <w:tblInd w:w="720" w:type="dxa"/>
@@ -6400,7 +6502,7 @@
     </w:p>
     <w:tbl>
       <w:tblPr>
-        <w:tblStyle w:val="TableGrid"/>
+        <w:tblStyle w:val="a3"/>
         <w:bidiVisual/>
         <w:tblW w:w="9060" w:type="dxa"/>
         <w:tblLook w:val="04A0" w:firstRow="1" w:lastRow="0" w:firstColumn="1" w:lastColumn="0" w:noHBand="0" w:noVBand="1"/>
@@ -9091,7 +9193,7 @@
     <w:lsdException w:name="Unresolved Mention" w:semiHidden="1" w:unhideWhenUsed="1"/>
     <w:lsdException w:name="Smart Link" w:semiHidden="1" w:unhideWhenUsed="1"/>
   </w:latentStyles>
-  <w:style w:type="paragraph" w:default="1" w:styleId="Normal">
+  <w:style w:type="paragraph" w:default="1" w:styleId="a">
     <w:name w:val="Normal"/>
     <w:qFormat/>
     <w:rsid w:val="00C447B8"/>
@@ -9099,10 +9201,10 @@
       <w:bidi/>
     </w:pPr>
   </w:style>
-  <w:style w:type="paragraph" w:styleId="Heading3">
+  <w:style w:type="paragraph" w:styleId="3">
     <w:name w:val="heading 3"/>
-    <w:basedOn w:val="Normal"/>
-    <w:link w:val="Heading3Char"/>
+    <w:basedOn w:val="a"/>
+    <w:link w:val="30"/>
     <w:uiPriority w:val="9"/>
     <w:qFormat/>
     <w:rsid w:val="00EB19EB"/>
@@ -9121,13 +9223,13 @@
       <w14:ligatures w14:val="none"/>
     </w:rPr>
   </w:style>
-  <w:style w:type="character" w:default="1" w:styleId="DefaultParagraphFont">
+  <w:style w:type="character" w:default="1" w:styleId="a0">
     <w:name w:val="Default Paragraph Font"/>
     <w:uiPriority w:val="1"/>
     <w:semiHidden/>
     <w:unhideWhenUsed/>
   </w:style>
-  <w:style w:type="table" w:default="1" w:styleId="TableNormal">
+  <w:style w:type="table" w:default="1" w:styleId="a1">
     <w:name w:val="Normal Table"/>
     <w:uiPriority w:val="99"/>
     <w:semiHidden/>
@@ -9142,15 +9244,15 @@
       </w:tblCellMar>
     </w:tblPr>
   </w:style>
-  <w:style w:type="numbering" w:default="1" w:styleId="NoList">
+  <w:style w:type="numbering" w:default="1" w:styleId="a2">
     <w:name w:val="No List"/>
     <w:uiPriority w:val="99"/>
     <w:semiHidden/>
     <w:unhideWhenUsed/>
   </w:style>
-  <w:style w:type="table" w:styleId="TableGrid">
+  <w:style w:type="table" w:styleId="a3">
     <w:name w:val="Table Grid"/>
-    <w:basedOn w:val="TableNormal"/>
+    <w:basedOn w:val="a1"/>
     <w:uiPriority w:val="39"/>
     <w:rsid w:val="00EB19EB"/>
     <w:pPr>
@@ -9167,10 +9269,10 @@
       </w:tblBorders>
     </w:tblPr>
   </w:style>
-  <w:style w:type="character" w:customStyle="1" w:styleId="Heading3Char">
-    <w:name w:val="Heading 3 Char"/>
-    <w:basedOn w:val="DefaultParagraphFont"/>
-    <w:link w:val="Heading3"/>
+  <w:style w:type="character" w:customStyle="1" w:styleId="30">
+    <w:name w:val="כותרת 3 תו"/>
+    <w:basedOn w:val="a0"/>
+    <w:link w:val="3"/>
     <w:uiPriority w:val="9"/>
     <w:rsid w:val="00EB19EB"/>
     <w:rPr>
@@ -9183,9 +9285,9 @@
       <w14:ligatures w14:val="none"/>
     </w:rPr>
   </w:style>
-  <w:style w:type="character" w:styleId="Strong">
+  <w:style w:type="character" w:styleId="a4">
     <w:name w:val="Strong"/>
-    <w:basedOn w:val="DefaultParagraphFont"/>
+    <w:basedOn w:val="a0"/>
     <w:uiPriority w:val="22"/>
     <w:qFormat/>
     <w:rsid w:val="00EB19EB"/>
@@ -9196,7 +9298,7 @@
   </w:style>
   <w:style w:type="paragraph" w:styleId="NormalWeb">
     <w:name w:val="Normal (Web)"/>
-    <w:basedOn w:val="Normal"/>
+    <w:basedOn w:val="a"/>
     <w:uiPriority w:val="99"/>
     <w:unhideWhenUsed/>
     <w:rsid w:val="00EB19EB"/>
@@ -9212,9 +9314,9 @@
       <w14:ligatures w14:val="none"/>
     </w:rPr>
   </w:style>
-  <w:style w:type="paragraph" w:styleId="ListParagraph">
+  <w:style w:type="paragraph" w:styleId="a5">
     <w:name w:val="List Paragraph"/>
-    <w:basedOn w:val="Normal"/>
+    <w:basedOn w:val="a"/>
     <w:uiPriority w:val="34"/>
     <w:qFormat/>
     <w:rsid w:val="00C447B8"/>

</xml_diff>